<commit_message>
Constraints on Psi(y) and dPsi(y) simultaneously.
</commit_message>
<xml_diff>
--- a/Psi и dPsi.docx
+++ b/Psi и dPsi.docx
@@ -3,13 +3,173 @@
 <w:document xmlns:wpc="http://schemas.microsoft.com/office/word/2010/wordprocessingCanvas" xmlns:mc="http://schemas.openxmlformats.org/markup-compatibility/2006" xmlns:o="urn:schemas-microsoft-com:office:office" xmlns:r="http://schemas.openxmlformats.org/officeDocument/2006/relationships" xmlns:m="http://schemas.openxmlformats.org/officeDocument/2006/math" xmlns:v="urn:schemas-microsoft-com:vml" xmlns:wp14="http://schemas.microsoft.com/office/word/2010/wordprocessingDrawing" xmlns:wp="http://schemas.openxmlformats.org/drawingml/2006/wordprocessingDrawing" xmlns:w10="urn:schemas-microsoft-com:office:word" xmlns:w="http://schemas.openxmlformats.org/wordprocessingml/2006/main" xmlns:w14="http://schemas.microsoft.com/office/word/2010/wordml" xmlns:wpg="http://schemas.microsoft.com/office/word/2010/wordprocessingGroup" xmlns:wpi="http://schemas.microsoft.com/office/word/2010/wordprocessingInk" xmlns:wne="http://schemas.microsoft.com/office/word/2006/wordml" xmlns:wps="http://schemas.microsoft.com/office/word/2010/wordprocessingShape" mc:Ignorable="w14 wp14">
   <w:body>
     <w:p>
+      <w:pPr>
+        <w:rPr>
+          <w:noProof/>
+          <w:lang w:eastAsia="ru-RU"/>
+        </w:rPr>
+      </w:pPr>
+      <w:r>
+        <w:rPr>
+          <w:noProof/>
+          <w:lang w:val="en-US" w:eastAsia="ru-RU"/>
+        </w:rPr>
+        <w:t>Y</w:t>
+      </w:r>
+      <w:r>
+        <w:rPr>
+          <w:noProof/>
+          <w:lang w:eastAsia="ru-RU"/>
+        </w:rPr>
+        <w:t>_0 = [0.1    0.3    -0.2]</w:t>
+      </w:r>
+    </w:p>
+    <w:p>
+      <w:pPr>
+        <w:rPr>
+          <w:noProof/>
+          <w:lang w:eastAsia="ru-RU"/>
+        </w:rPr>
+      </w:pPr>
+      <w:r>
+        <w:rPr>
+          <w:noProof/>
+          <w:lang w:val="en-US" w:eastAsia="ru-RU"/>
+        </w:rPr>
+        <w:t>Y</w:t>
+      </w:r>
+      <w:r>
+        <w:rPr>
+          <w:noProof/>
+          <w:lang w:eastAsia="ru-RU"/>
+        </w:rPr>
+        <w:t>_</w:t>
+      </w:r>
+      <w:r>
+        <w:rPr>
+          <w:noProof/>
+          <w:lang w:val="en-US" w:eastAsia="ru-RU"/>
+        </w:rPr>
+        <w:t>end</w:t>
+      </w:r>
+      <w:r>
+        <w:rPr>
+          <w:noProof/>
+          <w:lang w:eastAsia="ru-RU"/>
+        </w:rPr>
+        <w:t xml:space="preserve"> = [2.5     0.5      -0.5]</w:t>
+      </w:r>
+    </w:p>
+    <w:p>
+      <w:pPr>
+        <w:rPr>
+          <w:noProof/>
+          <w:lang w:eastAsia="ru-RU"/>
+        </w:rPr>
+      </w:pPr>
+      <w:r>
+        <w:rPr>
+          <w:noProof/>
+          <w:lang w:eastAsia="ru-RU"/>
+        </w:rPr>
+        <w:t xml:space="preserve">Ограничение </w:t>
+      </w:r>
+      <w:r>
+        <w:rPr>
+          <w:noProof/>
+          <w:lang w:val="en-US" w:eastAsia="ru-RU"/>
+        </w:rPr>
+        <w:t>dPsi</w:t>
+      </w:r>
+      <w:r>
+        <w:rPr>
+          <w:noProof/>
+          <w:lang w:eastAsia="ru-RU"/>
+        </w:rPr>
+        <w:t>(</w:t>
+      </w:r>
+      <w:r>
+        <w:rPr>
+          <w:noProof/>
+          <w:lang w:val="en-US" w:eastAsia="ru-RU"/>
+        </w:rPr>
+        <w:t>y</w:t>
+      </w:r>
+      <w:r>
+        <w:rPr>
+          <w:noProof/>
+          <w:lang w:eastAsia="ru-RU"/>
+        </w:rPr>
+        <w:t xml:space="preserve">) / </w:t>
+      </w:r>
+      <w:r>
+        <w:rPr>
+          <w:noProof/>
+          <w:lang w:val="en-US" w:eastAsia="ru-RU"/>
+        </w:rPr>
+        <w:t>dy</w:t>
+      </w:r>
+      <w:r>
+        <w:rPr>
+          <w:noProof/>
+          <w:lang w:eastAsia="ru-RU"/>
+        </w:rPr>
+        <w:t xml:space="preserve"> &lt; 0.5.</w:t>
+      </w:r>
+    </w:p>
+    <w:p>
+      <w:pPr>
+        <w:rPr>
+          <w:noProof/>
+          <w:lang w:val="en-US" w:eastAsia="ru-RU"/>
+        </w:rPr>
+      </w:pPr>
+      <w:r>
+        <w:rPr>
+          <w:noProof/>
+          <w:lang w:eastAsia="ru-RU"/>
+        </w:rPr>
+        <w:t xml:space="preserve">Параметр </w:t>
+      </w:r>
+      <w:r>
+        <w:rPr>
+          <w:noProof/>
+          <w:lang w:val="en-US" w:eastAsia="ru-RU"/>
+        </w:rPr>
+        <w:t>d</w:t>
+      </w:r>
+      <w:r>
+        <w:rPr>
+          <w:noProof/>
+          <w:lang w:eastAsia="ru-RU"/>
+        </w:rPr>
+        <w:t xml:space="preserve"> = -0.1.</w:t>
+      </w:r>
+    </w:p>
+    <w:p>
+      <w:pPr>
+        <w:rPr>
+          <w:noProof/>
+          <w:lang w:eastAsia="ru-RU"/>
+        </w:rPr>
+      </w:pPr>
+      <w:r>
+        <w:rPr>
+          <w:noProof/>
+          <w:lang w:eastAsia="ru-RU"/>
+        </w:rPr>
+        <w:t>Синий график – исходная кривая.</w:t>
+      </w:r>
+    </w:p>
+    <w:p/>
+    <w:p>
       <w:r>
         <w:rPr>
           <w:noProof/>
           <w:lang w:eastAsia="ru-RU"/>
         </w:rPr>
         <w:drawing>
-          <wp:inline distT="0" distB="0" distL="0" distR="0">
+          <wp:inline distT="0" distB="0" distL="0" distR="0" wp14:anchorId="00775A13" wp14:editId="7DC74977">
             <wp:extent cx="5334000" cy="4000500"/>
             <wp:effectExtent l="0" t="0" r="0" b="0"/>
             <wp:docPr id="1" name="Рисунок 1"/>
@@ -59,11 +219,17 @@
       </w:r>
     </w:p>
     <w:p>
-      <w:r>
-        <w:rPr>
-          <w:noProof/>
-          <w:lang w:eastAsia="ru-RU"/>
-        </w:rPr>
+      <w:pPr>
+        <w:rPr>
+          <w:lang w:val="en-US"/>
+        </w:rPr>
+      </w:pPr>
+      <w:r>
+        <w:rPr>
+          <w:noProof/>
+          <w:lang w:eastAsia="ru-RU"/>
+        </w:rPr>
+        <w:lastRenderedPageBreak/>
         <w:drawing>
           <wp:inline distT="0" distB="0" distL="0" distR="0">
             <wp:extent cx="5334000" cy="4000500"/>
@@ -113,8 +279,457 @@
           </wp:inline>
         </w:drawing>
       </w:r>
+    </w:p>
+    <w:p>
+      <w:pPr>
+        <w:rPr>
+          <w:b/>
+        </w:rPr>
+      </w:pPr>
+      <w:r>
+        <w:rPr>
+          <w:b/>
+        </w:rPr>
+        <w:t xml:space="preserve">На одном графике </w:t>
+      </w:r>
+      <w:proofErr w:type="gramStart"/>
+      <w:r>
+        <w:rPr>
+          <w:b/>
+        </w:rPr>
+        <w:t>построены</w:t>
+      </w:r>
+      <w:proofErr w:type="gramEnd"/>
+      <w:r>
+        <w:rPr>
+          <w:b/>
+        </w:rPr>
+        <w:t xml:space="preserve"> </w:t>
+      </w:r>
+      <w:r>
+        <w:rPr>
+          <w:b/>
+          <w:lang w:val="en-US"/>
+        </w:rPr>
+        <w:t>Psi</w:t>
+      </w:r>
+      <w:r>
+        <w:rPr>
+          <w:b/>
+        </w:rPr>
+        <w:t>(</w:t>
+      </w:r>
+      <w:r>
+        <w:rPr>
+          <w:b/>
+          <w:lang w:val="en-US"/>
+        </w:rPr>
+        <w:t>y</w:t>
+      </w:r>
+      <w:r>
+        <w:rPr>
+          <w:b/>
+        </w:rPr>
+        <w:t xml:space="preserve">) и </w:t>
+      </w:r>
+      <w:proofErr w:type="spellStart"/>
+      <w:r>
+        <w:rPr>
+          <w:b/>
+          <w:lang w:val="en-US"/>
+        </w:rPr>
+        <w:t>dPsi</w:t>
+      </w:r>
+      <w:proofErr w:type="spellEnd"/>
+      <w:r>
+        <w:rPr>
+          <w:b/>
+        </w:rPr>
+        <w:t>(</w:t>
+      </w:r>
+      <w:r>
+        <w:rPr>
+          <w:b/>
+          <w:lang w:val="en-US"/>
+        </w:rPr>
+        <w:t>y</w:t>
+      </w:r>
+      <w:r>
+        <w:rPr>
+          <w:b/>
+        </w:rPr>
+        <w:t>) для трех разных ограничений</w:t>
+      </w:r>
+    </w:p>
+    <w:p>
+      <w:pPr>
+        <w:rPr>
+          <w:lang w:val="en-US"/>
+        </w:rPr>
+      </w:pPr>
+      <w:r>
+        <w:rPr>
+          <w:noProof/>
+          <w:lang w:eastAsia="ru-RU"/>
+        </w:rPr>
+        <w:drawing>
+          <wp:inline distT="0" distB="0" distL="0" distR="0" wp14:anchorId="6D71220E" wp14:editId="2834614F">
+            <wp:extent cx="5334000" cy="4000500"/>
+            <wp:effectExtent l="0" t="0" r="0" b="0"/>
+            <wp:docPr id="6" name="Рисунок 6"/>
+            <wp:cNvGraphicFramePr>
+              <a:graphicFrameLocks xmlns:a="http://schemas.openxmlformats.org/drawingml/2006/main" noChangeAspect="1"/>
+            </wp:cNvGraphicFramePr>
+            <a:graphic xmlns:a="http://schemas.openxmlformats.org/drawingml/2006/main">
+              <a:graphicData uri="http://schemas.openxmlformats.org/drawingml/2006/picture">
+                <pic:pic xmlns:pic="http://schemas.openxmlformats.org/drawingml/2006/picture">
+                  <pic:nvPicPr>
+                    <pic:cNvPr id="0" name="Picture 4"/>
+                    <pic:cNvPicPr>
+                      <a:picLocks noChangeAspect="1" noChangeArrowheads="1"/>
+                    </pic:cNvPicPr>
+                  </pic:nvPicPr>
+                  <pic:blipFill>
+                    <a:blip r:embed="rId7">
+                      <a:extLst>
+                        <a:ext uri="{28A0092B-C50C-407E-A947-70E740481C1C}">
+                          <a14:useLocalDpi xmlns:a14="http://schemas.microsoft.com/office/drawing/2010/main" val="0"/>
+                        </a:ext>
+                      </a:extLst>
+                    </a:blip>
+                    <a:srcRect/>
+                    <a:stretch>
+                      <a:fillRect/>
+                    </a:stretch>
+                  </pic:blipFill>
+                  <pic:spPr bwMode="auto">
+                    <a:xfrm>
+                      <a:off x="0" y="0"/>
+                      <a:ext cx="5334000" cy="4000500"/>
+                    </a:xfrm>
+                    <a:prstGeom prst="rect">
+                      <a:avLst/>
+                    </a:prstGeom>
+                    <a:noFill/>
+                    <a:ln>
+                      <a:noFill/>
+                    </a:ln>
+                  </pic:spPr>
+                </pic:pic>
+              </a:graphicData>
+            </a:graphic>
+          </wp:inline>
+        </w:drawing>
+      </w:r>
+    </w:p>
+    <w:p>
+      <w:r>
+        <w:rPr>
+          <w:noProof/>
+          <w:lang w:eastAsia="ru-RU"/>
+        </w:rPr>
+        <w:lastRenderedPageBreak/>
+        <w:drawing>
+          <wp:inline distT="0" distB="0" distL="0" distR="0">
+            <wp:extent cx="5334000" cy="4000500"/>
+            <wp:effectExtent l="0" t="0" r="0" b="0"/>
+            <wp:docPr id="8" name="Рисунок 8"/>
+            <wp:cNvGraphicFramePr>
+              <a:graphicFrameLocks xmlns:a="http://schemas.openxmlformats.org/drawingml/2006/main" noChangeAspect="1"/>
+            </wp:cNvGraphicFramePr>
+            <a:graphic xmlns:a="http://schemas.openxmlformats.org/drawingml/2006/main">
+              <a:graphicData uri="http://schemas.openxmlformats.org/drawingml/2006/picture">
+                <pic:pic xmlns:pic="http://schemas.openxmlformats.org/drawingml/2006/picture">
+                  <pic:nvPicPr>
+                    <pic:cNvPr id="0" name="Picture 6"/>
+                    <pic:cNvPicPr>
+                      <a:picLocks noChangeAspect="1" noChangeArrowheads="1"/>
+                    </pic:cNvPicPr>
+                  </pic:nvPicPr>
+                  <pic:blipFill>
+                    <a:blip r:embed="rId8">
+                      <a:extLst>
+                        <a:ext uri="{28A0092B-C50C-407E-A947-70E740481C1C}">
+                          <a14:useLocalDpi xmlns:a14="http://schemas.microsoft.com/office/drawing/2010/main" val="0"/>
+                        </a:ext>
+                      </a:extLst>
+                    </a:blip>
+                    <a:srcRect/>
+                    <a:stretch>
+                      <a:fillRect/>
+                    </a:stretch>
+                  </pic:blipFill>
+                  <pic:spPr bwMode="auto">
+                    <a:xfrm>
+                      <a:off x="0" y="0"/>
+                      <a:ext cx="5334000" cy="4000500"/>
+                    </a:xfrm>
+                    <a:prstGeom prst="rect">
+                      <a:avLst/>
+                    </a:prstGeom>
+                    <a:noFill/>
+                    <a:ln>
+                      <a:noFill/>
+                    </a:ln>
+                  </pic:spPr>
+                </pic:pic>
+              </a:graphicData>
+            </a:graphic>
+          </wp:inline>
+        </w:drawing>
+      </w:r>
+    </w:p>
+    <w:p>
+      <w:pPr>
+        <w:rPr>
+          <w:b/>
+          <w:lang w:val="en-US"/>
+        </w:rPr>
+      </w:pPr>
+      <w:r>
+        <w:rPr>
+          <w:b/>
+        </w:rPr>
+        <w:t xml:space="preserve">Ограничения на </w:t>
+      </w:r>
+      <w:r>
+        <w:rPr>
+          <w:b/>
+          <w:lang w:val="en-US"/>
+        </w:rPr>
+        <w:t>Psi</w:t>
+      </w:r>
+      <w:r>
+        <w:rPr>
+          <w:b/>
+        </w:rPr>
+        <w:t>(</w:t>
+      </w:r>
+      <w:r>
+        <w:rPr>
+          <w:b/>
+          <w:lang w:val="en-US"/>
+        </w:rPr>
+        <w:t>y</w:t>
+      </w:r>
+      <w:r>
+        <w:rPr>
+          <w:b/>
+        </w:rPr>
+        <w:t xml:space="preserve">) и </w:t>
+      </w:r>
+      <w:proofErr w:type="spellStart"/>
+      <w:r>
+        <w:rPr>
+          <w:b/>
+          <w:lang w:val="en-US"/>
+        </w:rPr>
+        <w:t>dPsi</w:t>
+      </w:r>
+      <w:proofErr w:type="spellEnd"/>
+      <w:r>
+        <w:rPr>
+          <w:b/>
+        </w:rPr>
+        <w:t>(</w:t>
+      </w:r>
+      <w:r>
+        <w:rPr>
+          <w:b/>
+          <w:lang w:val="en-US"/>
+        </w:rPr>
+        <w:t>y</w:t>
+      </w:r>
+      <w:r>
+        <w:rPr>
+          <w:b/>
+        </w:rPr>
+        <w:t>)</w:t>
+      </w:r>
+    </w:p>
+    <w:p>
+      <w:proofErr w:type="spellStart"/>
+      <w:proofErr w:type="gramStart"/>
+      <w:r>
+        <w:rPr>
+          <w:lang w:val="en-US"/>
+        </w:rPr>
+        <w:t>dPsi</w:t>
+      </w:r>
+      <w:proofErr w:type="spellEnd"/>
+      <w:r>
+        <w:rPr>
+          <w:lang w:val="en-US"/>
+        </w:rPr>
+        <w:t>(</w:t>
+      </w:r>
+      <w:proofErr w:type="gramEnd"/>
+      <w:r>
+        <w:rPr>
+          <w:lang w:val="en-US"/>
+        </w:rPr>
+        <w:t xml:space="preserve">y) / </w:t>
+      </w:r>
+      <w:proofErr w:type="spellStart"/>
+      <w:r>
+        <w:rPr>
+          <w:lang w:val="en-US"/>
+        </w:rPr>
+        <w:t>dy</w:t>
+      </w:r>
+      <w:proofErr w:type="spellEnd"/>
+      <w:r>
+        <w:rPr>
+          <w:lang w:val="en-US"/>
+        </w:rPr>
+        <w:t xml:space="preserve"> &lt; 0.5                  Psi(y) &lt; 0.6</w:t>
+      </w:r>
+    </w:p>
+    <w:p>
+      <w:r>
+        <w:t xml:space="preserve">Синий график – исходная кривая; зеленый, малиновый – коррекция кривой для того, чтобы выполнялось ограничение на </w:t>
+      </w:r>
+      <w:proofErr w:type="spellStart"/>
+      <w:r>
+        <w:rPr>
+          <w:lang w:val="en-US"/>
+        </w:rPr>
+        <w:t>dPsi</w:t>
+      </w:r>
+      <w:proofErr w:type="spellEnd"/>
+      <w:r>
+        <w:t xml:space="preserve">, </w:t>
+      </w:r>
+      <w:r>
+        <w:t xml:space="preserve">красная кривая – учет ограничения на </w:t>
+      </w:r>
+      <w:r>
+        <w:rPr>
+          <w:lang w:val="en-US"/>
+        </w:rPr>
+        <w:t>Psi</w:t>
+      </w:r>
+      <w:r>
+        <w:t>.</w:t>
+      </w:r>
       <w:bookmarkStart w:id="0" w:name="_GoBack"/>
       <w:bookmarkEnd w:id="0"/>
+    </w:p>
+    <w:p>
+      <w:pPr>
+        <w:rPr>
+          <w:lang w:val="en-US"/>
+        </w:rPr>
+      </w:pPr>
+      <w:r>
+        <w:rPr>
+          <w:noProof/>
+          <w:lang w:eastAsia="ru-RU"/>
+        </w:rPr>
+        <w:lastRenderedPageBreak/>
+        <w:drawing>
+          <wp:inline distT="0" distB="0" distL="0" distR="0">
+            <wp:extent cx="5334000" cy="4000500"/>
+            <wp:effectExtent l="0" t="0" r="0" b="0"/>
+            <wp:docPr id="3" name="Рисунок 3"/>
+            <wp:cNvGraphicFramePr>
+              <a:graphicFrameLocks xmlns:a="http://schemas.openxmlformats.org/drawingml/2006/main" noChangeAspect="1"/>
+            </wp:cNvGraphicFramePr>
+            <a:graphic xmlns:a="http://schemas.openxmlformats.org/drawingml/2006/main">
+              <a:graphicData uri="http://schemas.openxmlformats.org/drawingml/2006/picture">
+                <pic:pic xmlns:pic="http://schemas.openxmlformats.org/drawingml/2006/picture">
+                  <pic:nvPicPr>
+                    <pic:cNvPr id="0" name="Picture 1"/>
+                    <pic:cNvPicPr>
+                      <a:picLocks noChangeAspect="1" noChangeArrowheads="1"/>
+                    </pic:cNvPicPr>
+                  </pic:nvPicPr>
+                  <pic:blipFill>
+                    <a:blip r:embed="rId9">
+                      <a:extLst>
+                        <a:ext uri="{28A0092B-C50C-407E-A947-70E740481C1C}">
+                          <a14:useLocalDpi xmlns:a14="http://schemas.microsoft.com/office/drawing/2010/main" val="0"/>
+                        </a:ext>
+                      </a:extLst>
+                    </a:blip>
+                    <a:srcRect/>
+                    <a:stretch>
+                      <a:fillRect/>
+                    </a:stretch>
+                  </pic:blipFill>
+                  <pic:spPr bwMode="auto">
+                    <a:xfrm>
+                      <a:off x="0" y="0"/>
+                      <a:ext cx="5334000" cy="4000500"/>
+                    </a:xfrm>
+                    <a:prstGeom prst="rect">
+                      <a:avLst/>
+                    </a:prstGeom>
+                    <a:noFill/>
+                    <a:ln>
+                      <a:noFill/>
+                    </a:ln>
+                  </pic:spPr>
+                </pic:pic>
+              </a:graphicData>
+            </a:graphic>
+          </wp:inline>
+        </w:drawing>
+      </w:r>
+      <w:r>
+        <w:rPr>
+          <w:noProof/>
+          <w:lang w:eastAsia="ru-RU"/>
+        </w:rPr>
+        <w:drawing>
+          <wp:inline distT="0" distB="0" distL="0" distR="0">
+            <wp:extent cx="5334000" cy="4000500"/>
+            <wp:effectExtent l="0" t="0" r="0" b="0"/>
+            <wp:docPr id="4" name="Рисунок 4"/>
+            <wp:cNvGraphicFramePr>
+              <a:graphicFrameLocks xmlns:a="http://schemas.openxmlformats.org/drawingml/2006/main" noChangeAspect="1"/>
+            </wp:cNvGraphicFramePr>
+            <a:graphic xmlns:a="http://schemas.openxmlformats.org/drawingml/2006/main">
+              <a:graphicData uri="http://schemas.openxmlformats.org/drawingml/2006/picture">
+                <pic:pic xmlns:pic="http://schemas.openxmlformats.org/drawingml/2006/picture">
+                  <pic:nvPicPr>
+                    <pic:cNvPr id="0" name="Picture 2"/>
+                    <pic:cNvPicPr>
+                      <a:picLocks noChangeAspect="1" noChangeArrowheads="1"/>
+                    </pic:cNvPicPr>
+                  </pic:nvPicPr>
+                  <pic:blipFill>
+                    <a:blip r:embed="rId10">
+                      <a:extLst>
+                        <a:ext uri="{28A0092B-C50C-407E-A947-70E740481C1C}">
+                          <a14:useLocalDpi xmlns:a14="http://schemas.microsoft.com/office/drawing/2010/main" val="0"/>
+                        </a:ext>
+                      </a:extLst>
+                    </a:blip>
+                    <a:srcRect/>
+                    <a:stretch>
+                      <a:fillRect/>
+                    </a:stretch>
+                  </pic:blipFill>
+                  <pic:spPr bwMode="auto">
+                    <a:xfrm>
+                      <a:off x="0" y="0"/>
+                      <a:ext cx="5334000" cy="4000500"/>
+                    </a:xfrm>
+                    <a:prstGeom prst="rect">
+                      <a:avLst/>
+                    </a:prstGeom>
+                    <a:noFill/>
+                    <a:ln>
+                      <a:noFill/>
+                    </a:ln>
+                  </pic:spPr>
+                </pic:pic>
+              </a:graphicData>
+            </a:graphic>
+          </wp:inline>
+        </w:drawing>
+      </w:r>
     </w:p>
     <w:sectPr>
       <w:pgSz w:w="11906" w:h="16838"/>

</xml_diff>